<commit_message>
cập nhật báo cáo
</commit_message>
<xml_diff>
--- a/Team01/[FD] [TOMORROW] [QuanLyXeKhach] [1] [5] [1412592].docx
+++ b/Team01/[FD] [TOMORROW] [QuanLyXeKhach] [1] [5] [1412592].docx
@@ -129,14 +129,106 @@
                         <w:szCs w:val="80"/>
                       </w:rPr>
                     </w:pPr>
+                    <w:proofErr w:type="spellStart"/>
                     <w:r>
                       <w:rPr>
                         <w:rFonts w:ascii="Times New Roman" w:eastAsiaTheme="majorEastAsia" w:hAnsi="Times New Roman" w:cs="Times New Roman"/>
                         <w:sz w:val="80"/>
                         <w:szCs w:val="80"/>
                       </w:rPr>
-                      <w:t>Thiết kế chức năng hệ thống</w:t>
+                      <w:t>Thiết</w:t>
                     </w:r>
+                    <w:proofErr w:type="spellEnd"/>
+                    <w:r>
+                      <w:rPr>
+                        <w:rFonts w:ascii="Times New Roman" w:eastAsiaTheme="majorEastAsia" w:hAnsi="Times New Roman" w:cs="Times New Roman"/>
+                        <w:sz w:val="80"/>
+                        <w:szCs w:val="80"/>
+                      </w:rPr>
+                      <w:t xml:space="preserve"> </w:t>
+                    </w:r>
+                    <w:proofErr w:type="spellStart"/>
+                    <w:r>
+                      <w:rPr>
+                        <w:rFonts w:ascii="Times New Roman" w:eastAsiaTheme="majorEastAsia" w:hAnsi="Times New Roman" w:cs="Times New Roman"/>
+                        <w:sz w:val="80"/>
+                        <w:szCs w:val="80"/>
+                      </w:rPr>
+                      <w:t>kế</w:t>
+                    </w:r>
+                    <w:proofErr w:type="spellEnd"/>
+                    <w:r>
+                      <w:rPr>
+                        <w:rFonts w:ascii="Times New Roman" w:eastAsiaTheme="majorEastAsia" w:hAnsi="Times New Roman" w:cs="Times New Roman"/>
+                        <w:sz w:val="80"/>
+                        <w:szCs w:val="80"/>
+                      </w:rPr>
+                      <w:t xml:space="preserve"> </w:t>
+                    </w:r>
+                    <w:proofErr w:type="spellStart"/>
+                    <w:r>
+                      <w:rPr>
+                        <w:rFonts w:ascii="Times New Roman" w:eastAsiaTheme="majorEastAsia" w:hAnsi="Times New Roman" w:cs="Times New Roman"/>
+                        <w:sz w:val="80"/>
+                        <w:szCs w:val="80"/>
+                      </w:rPr>
+                      <w:t>chức</w:t>
+                    </w:r>
+                    <w:proofErr w:type="spellEnd"/>
+                    <w:r>
+                      <w:rPr>
+                        <w:rFonts w:ascii="Times New Roman" w:eastAsiaTheme="majorEastAsia" w:hAnsi="Times New Roman" w:cs="Times New Roman"/>
+                        <w:sz w:val="80"/>
+                        <w:szCs w:val="80"/>
+                      </w:rPr>
+                      <w:t xml:space="preserve"> </w:t>
+                    </w:r>
+                    <w:proofErr w:type="spellStart"/>
+                    <w:r>
+                      <w:rPr>
+                        <w:rFonts w:ascii="Times New Roman" w:eastAsiaTheme="majorEastAsia" w:hAnsi="Times New Roman" w:cs="Times New Roman"/>
+                        <w:sz w:val="80"/>
+                        <w:szCs w:val="80"/>
+                      </w:rPr>
+                      <w:t>năng</w:t>
+                    </w:r>
+                    <w:proofErr w:type="spellEnd"/>
+                    <w:r>
+                      <w:rPr>
+                        <w:rFonts w:ascii="Times New Roman" w:eastAsiaTheme="majorEastAsia" w:hAnsi="Times New Roman" w:cs="Times New Roman"/>
+                        <w:sz w:val="80"/>
+                        <w:szCs w:val="80"/>
+                      </w:rPr>
+                      <w:t xml:space="preserve"> </w:t>
+                    </w:r>
+                    <w:proofErr w:type="spellStart"/>
+                    <w:r>
+                      <w:rPr>
+                        <w:rFonts w:ascii="Times New Roman" w:eastAsiaTheme="majorEastAsia" w:hAnsi="Times New Roman" w:cs="Times New Roman"/>
+                        <w:sz w:val="80"/>
+                        <w:szCs w:val="80"/>
+                      </w:rPr>
+                      <w:t>hệ</w:t>
+                    </w:r>
+                    <w:proofErr w:type="spellEnd"/>
+                    <w:r>
+                      <w:rPr>
+                        <w:rFonts w:ascii="Times New Roman" w:eastAsiaTheme="majorEastAsia" w:hAnsi="Times New Roman" w:cs="Times New Roman"/>
+                        <w:sz w:val="80"/>
+                        <w:szCs w:val="80"/>
+                      </w:rPr>
+                      <w:t xml:space="preserve"> </w:t>
+                    </w:r>
+                    <w:proofErr w:type="spellStart"/>
+                    <w:r>
+                      <w:rPr>
+                        <w:rFonts w:ascii="Times New Roman" w:eastAsiaTheme="majorEastAsia" w:hAnsi="Times New Roman" w:cs="Times New Roman"/>
+                        <w:sz w:val="80"/>
+                        <w:szCs w:val="80"/>
+                      </w:rPr>
+                      <w:t>thống</w:t>
+                    </w:r>
+                    <w:proofErr w:type="spellEnd"/>
                   </w:p>
                 </w:tc>
               </w:sdtContent>
@@ -179,14 +271,70 @@
                         <w:szCs w:val="44"/>
                       </w:rPr>
                     </w:pPr>
+                    <w:proofErr w:type="spellStart"/>
                     <w:r>
                       <w:rPr>
                         <w:rFonts w:ascii="Times New Roman" w:eastAsiaTheme="majorEastAsia" w:hAnsi="Times New Roman" w:cs="Times New Roman"/>
                         <w:sz w:val="44"/>
                         <w:szCs w:val="44"/>
                       </w:rPr>
-                      <w:t>Quản Lý Khách Sạn</w:t>
+                      <w:t>Quản</w:t>
                     </w:r>
+                    <w:proofErr w:type="spellEnd"/>
+                    <w:r>
+                      <w:rPr>
+                        <w:rFonts w:ascii="Times New Roman" w:eastAsiaTheme="majorEastAsia" w:hAnsi="Times New Roman" w:cs="Times New Roman"/>
+                        <w:sz w:val="44"/>
+                        <w:szCs w:val="44"/>
+                      </w:rPr>
+                      <w:t xml:space="preserve"> </w:t>
+                    </w:r>
+                    <w:proofErr w:type="spellStart"/>
+                    <w:r>
+                      <w:rPr>
+                        <w:rFonts w:ascii="Times New Roman" w:eastAsiaTheme="majorEastAsia" w:hAnsi="Times New Roman" w:cs="Times New Roman"/>
+                        <w:sz w:val="44"/>
+                        <w:szCs w:val="44"/>
+                      </w:rPr>
+                      <w:t>Lý</w:t>
+                    </w:r>
+                    <w:proofErr w:type="spellEnd"/>
+                    <w:r>
+                      <w:rPr>
+                        <w:rFonts w:ascii="Times New Roman" w:eastAsiaTheme="majorEastAsia" w:hAnsi="Times New Roman" w:cs="Times New Roman"/>
+                        <w:sz w:val="44"/>
+                        <w:szCs w:val="44"/>
+                      </w:rPr>
+                      <w:t xml:space="preserve"> </w:t>
+                    </w:r>
+                    <w:proofErr w:type="spellStart"/>
+                    <w:r>
+                      <w:rPr>
+                        <w:rFonts w:ascii="Times New Roman" w:eastAsiaTheme="majorEastAsia" w:hAnsi="Times New Roman" w:cs="Times New Roman"/>
+                        <w:sz w:val="44"/>
+                        <w:szCs w:val="44"/>
+                      </w:rPr>
+                      <w:t>Khách</w:t>
+                    </w:r>
+                    <w:proofErr w:type="spellEnd"/>
+                    <w:r>
+                      <w:rPr>
+                        <w:rFonts w:ascii="Times New Roman" w:eastAsiaTheme="majorEastAsia" w:hAnsi="Times New Roman" w:cs="Times New Roman"/>
+                        <w:sz w:val="44"/>
+                        <w:szCs w:val="44"/>
+                      </w:rPr>
+                      <w:t xml:space="preserve"> </w:t>
+                    </w:r>
+                    <w:proofErr w:type="spellStart"/>
+                    <w:r>
+                      <w:rPr>
+                        <w:rFonts w:ascii="Times New Roman" w:eastAsiaTheme="majorEastAsia" w:hAnsi="Times New Roman" w:cs="Times New Roman"/>
+                        <w:sz w:val="44"/>
+                        <w:szCs w:val="44"/>
+                      </w:rPr>
+                      <w:t>Sạn</w:t>
+                    </w:r>
+                    <w:proofErr w:type="spellEnd"/>
                   </w:p>
                 </w:tc>
               </w:sdtContent>
@@ -244,13 +392,41 @@
                         <w:bCs/>
                       </w:rPr>
                     </w:pPr>
+                    <w:proofErr w:type="spellStart"/>
                     <w:r>
                       <w:rPr>
                         <w:rFonts w:ascii="Times New Roman" w:hAnsi="Times New Roman" w:cs="Times New Roman"/>
                         <w:b/>
                         <w:bCs/>
                       </w:rPr>
-                      <w:t xml:space="preserve">Biên soạn: </w:t>
+                      <w:t>Biên</w:t>
+                    </w:r>
+                    <w:proofErr w:type="spellEnd"/>
+                    <w:r>
+                      <w:rPr>
+                        <w:rFonts w:ascii="Times New Roman" w:hAnsi="Times New Roman" w:cs="Times New Roman"/>
+                        <w:b/>
+                        <w:bCs/>
+                      </w:rPr>
+                      <w:t xml:space="preserve"> </w:t>
+                    </w:r>
+                    <w:proofErr w:type="spellStart"/>
+                    <w:r>
+                      <w:rPr>
+                        <w:rFonts w:ascii="Times New Roman" w:hAnsi="Times New Roman" w:cs="Times New Roman"/>
+                        <w:b/>
+                        <w:bCs/>
+                      </w:rPr>
+                      <w:t>soạn</w:t>
+                    </w:r>
+                    <w:proofErr w:type="spellEnd"/>
+                    <w:r>
+                      <w:rPr>
+                        <w:rFonts w:ascii="Times New Roman" w:hAnsi="Times New Roman" w:cs="Times New Roman"/>
+                        <w:b/>
+                        <w:bCs/>
+                      </w:rPr>
+                      <w:t xml:space="preserve">: </w:t>
                     </w:r>
                     <w:r>
                       <w:rPr>
@@ -344,10 +520,20 @@
           <w:pPr>
             <w:pStyle w:val="TuStyle-Title1"/>
           </w:pPr>
+          <w:proofErr w:type="spellStart"/>
           <w:r>
             <w:lastRenderedPageBreak/>
-            <w:t>Tham chiếu</w:t>
+            <w:t>Tham</w:t>
           </w:r>
+          <w:proofErr w:type="spellEnd"/>
+          <w:r>
+            <w:t xml:space="preserve"> </w:t>
+          </w:r>
+          <w:proofErr w:type="spellStart"/>
+          <w:r>
+            <w:t>chiếu</w:t>
+          </w:r>
+          <w:proofErr w:type="spellEnd"/>
         </w:p>
         <w:tbl>
           <w:tblPr>
@@ -371,9 +557,19 @@
                 <w:pPr>
                   <w:pStyle w:val="MyTable1"/>
                 </w:pPr>
-                <w:r>
-                  <w:t>Mã số</w:t>
-                </w:r>
+                <w:proofErr w:type="spellStart"/>
+                <w:r>
+                  <w:t>Mã</w:t>
+                </w:r>
+                <w:proofErr w:type="spellEnd"/>
+                <w:r>
+                  <w:t xml:space="preserve"> </w:t>
+                </w:r>
+                <w:proofErr w:type="spellStart"/>
+                <w:r>
+                  <w:t>số</w:t>
+                </w:r>
+                <w:proofErr w:type="spellEnd"/>
               </w:p>
             </w:tc>
             <w:tc>
@@ -385,9 +581,27 @@
                 <w:pPr>
                   <w:pStyle w:val="MyTable1"/>
                 </w:pPr>
-                <w:r>
-                  <w:t>Tên tài liệu</w:t>
-                </w:r>
+                <w:proofErr w:type="spellStart"/>
+                <w:r>
+                  <w:t>Tên</w:t>
+                </w:r>
+                <w:proofErr w:type="spellEnd"/>
+                <w:r>
+                  <w:t xml:space="preserve"> </w:t>
+                </w:r>
+                <w:proofErr w:type="spellStart"/>
+                <w:r>
+                  <w:t>tài</w:t>
+                </w:r>
+                <w:proofErr w:type="spellEnd"/>
+                <w:r>
+                  <w:t xml:space="preserve"> </w:t>
+                </w:r>
+                <w:proofErr w:type="spellStart"/>
+                <w:r>
+                  <w:t>liệu</w:t>
+                </w:r>
+                <w:proofErr w:type="spellEnd"/>
               </w:p>
             </w:tc>
             <w:tc>
@@ -399,9 +613,19 @@
                 <w:pPr>
                   <w:pStyle w:val="MyTable1"/>
                 </w:pPr>
-                <w:r>
-                  <w:t>Phiên bản</w:t>
-                </w:r>
+                <w:proofErr w:type="spellStart"/>
+                <w:r>
+                  <w:t>Phiên</w:t>
+                </w:r>
+                <w:proofErr w:type="spellEnd"/>
+                <w:r>
+                  <w:t xml:space="preserve"> </w:t>
+                </w:r>
+                <w:proofErr w:type="spellStart"/>
+                <w:r>
+                  <w:t>bản</w:t>
+                </w:r>
+                <w:proofErr w:type="spellEnd"/>
               </w:p>
             </w:tc>
           </w:tr>
@@ -432,9 +656,35 @@
                 <w:pPr>
                   <w:pStyle w:val="MyTable1"/>
                 </w:pPr>
-                <w:r>
-                  <w:t>Khảo sát hệ thống</w:t>
-                </w:r>
+                <w:proofErr w:type="spellStart"/>
+                <w:r>
+                  <w:t>Khảo</w:t>
+                </w:r>
+                <w:proofErr w:type="spellEnd"/>
+                <w:r>
+                  <w:t xml:space="preserve"> </w:t>
+                </w:r>
+                <w:proofErr w:type="spellStart"/>
+                <w:r>
+                  <w:t>sát</w:t>
+                </w:r>
+                <w:proofErr w:type="spellEnd"/>
+                <w:r>
+                  <w:t xml:space="preserve"> </w:t>
+                </w:r>
+                <w:proofErr w:type="spellStart"/>
+                <w:r>
+                  <w:t>hệ</w:t>
+                </w:r>
+                <w:proofErr w:type="spellEnd"/>
+                <w:r>
+                  <w:t xml:space="preserve"> </w:t>
+                </w:r>
+                <w:proofErr w:type="spellStart"/>
+                <w:r>
+                  <w:t>thống</w:t>
+                </w:r>
+                <w:proofErr w:type="spellEnd"/>
               </w:p>
             </w:tc>
             <w:tc>
@@ -477,11 +727,53 @@
                   <w:pStyle w:val="MyTable1"/>
                 </w:pPr>
                 <w:r>
-                  <w:t xml:space="preserve">[SRS] [Tên nhóm] </w:t>
-                </w:r>
-                <w:r>
-                  <w:t>Quản lý khách sạn</w:t>
-                </w:r>
+                  <w:t>[SRS] [</w:t>
+                </w:r>
+                <w:proofErr w:type="spellStart"/>
+                <w:r>
+                  <w:t>Tên</w:t>
+                </w:r>
+                <w:proofErr w:type="spellEnd"/>
+                <w:r>
+                  <w:t xml:space="preserve"> </w:t>
+                </w:r>
+                <w:proofErr w:type="spellStart"/>
+                <w:r>
+                  <w:t>nhóm</w:t>
+                </w:r>
+                <w:proofErr w:type="spellEnd"/>
+                <w:r>
+                  <w:t xml:space="preserve">] </w:t>
+                </w:r>
+                <w:proofErr w:type="spellStart"/>
+                <w:r>
+                  <w:t>Quản</w:t>
+                </w:r>
+                <w:proofErr w:type="spellEnd"/>
+                <w:r>
+                  <w:t xml:space="preserve"> </w:t>
+                </w:r>
+                <w:proofErr w:type="spellStart"/>
+                <w:r>
+                  <w:t>lý</w:t>
+                </w:r>
+                <w:proofErr w:type="spellEnd"/>
+                <w:r>
+                  <w:t xml:space="preserve"> </w:t>
+                </w:r>
+                <w:proofErr w:type="spellStart"/>
+                <w:r>
+                  <w:t>khách</w:t>
+                </w:r>
+                <w:proofErr w:type="spellEnd"/>
+                <w:r>
+                  <w:t xml:space="preserve"> </w:t>
+                </w:r>
+                <w:proofErr w:type="spellStart"/>
+                <w:r>
+                  <w:t>sạn</w:t>
+                </w:r>
+                <w:proofErr w:type="spellEnd"/>
               </w:p>
             </w:tc>
             <w:tc>
@@ -521,9 +813,35 @@
                 <w:pPr>
                   <w:pStyle w:val="MyTable1"/>
                 </w:pPr>
-                <w:r>
-                  <w:t>Phân tích chức năng</w:t>
-                </w:r>
+                <w:proofErr w:type="spellStart"/>
+                <w:r>
+                  <w:t>Phân</w:t>
+                </w:r>
+                <w:proofErr w:type="spellEnd"/>
+                <w:r>
+                  <w:t xml:space="preserve"> </w:t>
+                </w:r>
+                <w:proofErr w:type="spellStart"/>
+                <w:r>
+                  <w:t>tích</w:t>
+                </w:r>
+                <w:proofErr w:type="spellEnd"/>
+                <w:r>
+                  <w:t xml:space="preserve"> </w:t>
+                </w:r>
+                <w:proofErr w:type="spellStart"/>
+                <w:r>
+                  <w:t>chức</w:t>
+                </w:r>
+                <w:proofErr w:type="spellEnd"/>
+                <w:r>
+                  <w:t xml:space="preserve"> </w:t>
+                </w:r>
+                <w:proofErr w:type="spellStart"/>
+                <w:r>
+                  <w:t>năng</w:t>
+                </w:r>
+                <w:proofErr w:type="spellEnd"/>
                 <w:r>
                   <w:t xml:space="preserve"> </w:t>
                 </w:r>
@@ -549,12 +867,27 @@
           <w:pPr>
             <w:pStyle w:val="TuStyle-Title1"/>
           </w:pPr>
+          <w:proofErr w:type="spellStart"/>
           <w:r>
-            <w:t xml:space="preserve">Thông tin </w:t>
+            <w:t>Thông</w:t>
           </w:r>
+          <w:proofErr w:type="spellEnd"/>
           <w:r>
-            <w:t>tài liệu</w:t>
+            <w:t xml:space="preserve"> tin </w:t>
           </w:r>
+          <w:proofErr w:type="spellStart"/>
+          <w:r>
+            <w:t>tài</w:t>
+          </w:r>
+          <w:proofErr w:type="spellEnd"/>
+          <w:r>
+            <w:t xml:space="preserve"> </w:t>
+          </w:r>
+          <w:proofErr w:type="spellStart"/>
+          <w:r>
+            <w:t>liệu</w:t>
+          </w:r>
+          <w:proofErr w:type="spellEnd"/>
         </w:p>
         <w:tbl>
           <w:tblPr>
@@ -602,9 +935,19 @@
                 <w:pPr>
                   <w:pStyle w:val="MyTable1"/>
                 </w:pPr>
-                <w:r>
-                  <w:t>Mã số</w:t>
-                </w:r>
+                <w:proofErr w:type="spellStart"/>
+                <w:r>
+                  <w:t>Mã</w:t>
+                </w:r>
+                <w:proofErr w:type="spellEnd"/>
+                <w:r>
+                  <w:t xml:space="preserve"> </w:t>
+                </w:r>
+                <w:proofErr w:type="spellStart"/>
+                <w:r>
+                  <w:t>số</w:t>
+                </w:r>
+                <w:proofErr w:type="spellEnd"/>
               </w:p>
             </w:tc>
             <w:tc>
@@ -615,12 +958,30 @@
                 <w:pPr>
                   <w:pStyle w:val="MyTable1"/>
                 </w:pPr>
-                <w:r>
-                  <w:t>Tên t</w:t>
-                </w:r>
-                <w:r>
-                  <w:t>ài liệu</w:t>
-                </w:r>
+                <w:proofErr w:type="spellStart"/>
+                <w:r>
+                  <w:t>Tên</w:t>
+                </w:r>
+                <w:proofErr w:type="spellEnd"/>
+                <w:r>
+                  <w:t xml:space="preserve"> </w:t>
+                </w:r>
+                <w:proofErr w:type="spellStart"/>
+                <w:r>
+                  <w:t>t</w:t>
+                </w:r>
+                <w:r>
+                  <w:t>ài</w:t>
+                </w:r>
+                <w:proofErr w:type="spellEnd"/>
+                <w:r>
+                  <w:t xml:space="preserve"> </w:t>
+                </w:r>
+                <w:proofErr w:type="spellStart"/>
+                <w:r>
+                  <w:t>liệu</w:t>
+                </w:r>
+                <w:proofErr w:type="spellEnd"/>
               </w:p>
             </w:tc>
             <w:tc>
@@ -631,9 +992,27 @@
                 <w:pPr>
                   <w:pStyle w:val="MyTable1"/>
                 </w:pPr>
-                <w:r>
-                  <w:t>Nội dung cập nhật</w:t>
-                </w:r>
+                <w:proofErr w:type="spellStart"/>
+                <w:r>
+                  <w:t>Nội</w:t>
+                </w:r>
+                <w:proofErr w:type="spellEnd"/>
+                <w:r>
+                  <w:t xml:space="preserve"> dung </w:t>
+                </w:r>
+                <w:proofErr w:type="spellStart"/>
+                <w:r>
+                  <w:t>cập</w:t>
+                </w:r>
+                <w:proofErr w:type="spellEnd"/>
+                <w:r>
+                  <w:t xml:space="preserve"> </w:t>
+                </w:r>
+                <w:proofErr w:type="spellStart"/>
+                <w:r>
+                  <w:t>nhật</w:t>
+                </w:r>
+                <w:proofErr w:type="spellEnd"/>
               </w:p>
             </w:tc>
             <w:tc>
@@ -644,9 +1023,19 @@
                 <w:pPr>
                   <w:pStyle w:val="MyTable1"/>
                 </w:pPr>
-                <w:r>
-                  <w:t>Phiên bản</w:t>
-                </w:r>
+                <w:proofErr w:type="spellStart"/>
+                <w:r>
+                  <w:t>Phiên</w:t>
+                </w:r>
+                <w:proofErr w:type="spellEnd"/>
+                <w:r>
+                  <w:t xml:space="preserve"> </w:t>
+                </w:r>
+                <w:proofErr w:type="spellStart"/>
+                <w:r>
+                  <w:t>bản</w:t>
+                </w:r>
+                <w:proofErr w:type="spellEnd"/>
               </w:p>
             </w:tc>
             <w:tc>
@@ -657,9 +1046,19 @@
                 <w:pPr>
                   <w:pStyle w:val="MyTable1"/>
                 </w:pPr>
-                <w:r>
-                  <w:t>Tác giả</w:t>
-                </w:r>
+                <w:proofErr w:type="spellStart"/>
+                <w:r>
+                  <w:t>Tác</w:t>
+                </w:r>
+                <w:proofErr w:type="spellEnd"/>
+                <w:r>
+                  <w:t xml:space="preserve"> </w:t>
+                </w:r>
+                <w:proofErr w:type="spellStart"/>
+                <w:r>
+                  <w:t>giả</w:t>
+                </w:r>
+                <w:proofErr w:type="spellEnd"/>
               </w:p>
             </w:tc>
             <w:tc>
@@ -670,9 +1069,19 @@
                 <w:pPr>
                   <w:pStyle w:val="MyTable1"/>
                 </w:pPr>
-                <w:r>
-                  <w:t>Mô tả</w:t>
-                </w:r>
+                <w:proofErr w:type="spellStart"/>
+                <w:r>
+                  <w:t>Mô</w:t>
+                </w:r>
+                <w:proofErr w:type="spellEnd"/>
+                <w:r>
+                  <w:t xml:space="preserve"> </w:t>
+                </w:r>
+                <w:proofErr w:type="spellStart"/>
+                <w:r>
+                  <w:t>tả</w:t>
+                </w:r>
+                <w:proofErr w:type="spellEnd"/>
               </w:p>
             </w:tc>
           </w:tr>
@@ -701,9 +1110,35 @@
                 <w:pPr>
                   <w:pStyle w:val="MyTable1"/>
                 </w:pPr>
-                <w:r>
-                  <w:t>Thiết kế chức năng</w:t>
-                </w:r>
+                <w:proofErr w:type="spellStart"/>
+                <w:r>
+                  <w:t>Thiết</w:t>
+                </w:r>
+                <w:proofErr w:type="spellEnd"/>
+                <w:r>
+                  <w:t xml:space="preserve"> </w:t>
+                </w:r>
+                <w:proofErr w:type="spellStart"/>
+                <w:r>
+                  <w:t>kế</w:t>
+                </w:r>
+                <w:proofErr w:type="spellEnd"/>
+                <w:r>
+                  <w:t xml:space="preserve"> </w:t>
+                </w:r>
+                <w:proofErr w:type="spellStart"/>
+                <w:r>
+                  <w:t>chức</w:t>
+                </w:r>
+                <w:proofErr w:type="spellEnd"/>
+                <w:r>
+                  <w:t xml:space="preserve"> </w:t>
+                </w:r>
+                <w:proofErr w:type="spellStart"/>
+                <w:r>
+                  <w:t>năng</w:t>
+                </w:r>
+                <w:proofErr w:type="spellEnd"/>
                 <w:r>
                   <w:t xml:space="preserve"> </w:t>
                 </w:r>
@@ -717,9 +1152,19 @@
                 <w:pPr>
                   <w:pStyle w:val="MyTable1"/>
                 </w:pPr>
-                <w:r>
-                  <w:t>Khởi tạo</w:t>
-                </w:r>
+                <w:proofErr w:type="spellStart"/>
+                <w:r>
+                  <w:t>Khởi</w:t>
+                </w:r>
+                <w:proofErr w:type="spellEnd"/>
+                <w:r>
+                  <w:t xml:space="preserve"> </w:t>
+                </w:r>
+                <w:proofErr w:type="spellStart"/>
+                <w:r>
+                  <w:t>tạo</w:t>
+                </w:r>
+                <w:proofErr w:type="spellEnd"/>
               </w:p>
             </w:tc>
             <w:tc>
@@ -756,12 +1201,94 @@
                 <w:pPr>
                   <w:pStyle w:val="MyTable1"/>
                 </w:pPr>
-                <w:r>
-                  <w:t>Thiết kế các chức năng hệ thống Quả</w:t>
-                </w:r>
-                <w:r>
-                  <w:t>n lý xe khách</w:t>
-                </w:r>
+                <w:proofErr w:type="spellStart"/>
+                <w:r>
+                  <w:t>Thiết</w:t>
+                </w:r>
+                <w:proofErr w:type="spellEnd"/>
+                <w:r>
+                  <w:t xml:space="preserve"> </w:t>
+                </w:r>
+                <w:proofErr w:type="spellStart"/>
+                <w:r>
+                  <w:t>kế</w:t>
+                </w:r>
+                <w:proofErr w:type="spellEnd"/>
+                <w:r>
+                  <w:t xml:space="preserve"> </w:t>
+                </w:r>
+                <w:proofErr w:type="spellStart"/>
+                <w:r>
+                  <w:t>các</w:t>
+                </w:r>
+                <w:proofErr w:type="spellEnd"/>
+                <w:r>
+                  <w:t xml:space="preserve"> </w:t>
+                </w:r>
+                <w:proofErr w:type="spellStart"/>
+                <w:r>
+                  <w:t>chức</w:t>
+                </w:r>
+                <w:proofErr w:type="spellEnd"/>
+                <w:r>
+                  <w:t xml:space="preserve"> </w:t>
+                </w:r>
+                <w:proofErr w:type="spellStart"/>
+                <w:r>
+                  <w:t>năng</w:t>
+                </w:r>
+                <w:proofErr w:type="spellEnd"/>
+                <w:r>
+                  <w:t xml:space="preserve"> </w:t>
+                </w:r>
+                <w:proofErr w:type="spellStart"/>
+                <w:r>
+                  <w:t>hệ</w:t>
+                </w:r>
+                <w:proofErr w:type="spellEnd"/>
+                <w:r>
+                  <w:t xml:space="preserve"> </w:t>
+                </w:r>
+                <w:proofErr w:type="spellStart"/>
+                <w:r>
+                  <w:t>thống</w:t>
+                </w:r>
+                <w:proofErr w:type="spellEnd"/>
+                <w:r>
+                  <w:t xml:space="preserve"> </w:t>
+                </w:r>
+                <w:proofErr w:type="spellStart"/>
+                <w:r>
+                  <w:t>Quả</w:t>
+                </w:r>
+                <w:r>
+                  <w:t>n</w:t>
+                </w:r>
+                <w:proofErr w:type="spellEnd"/>
+                <w:r>
+                  <w:t xml:space="preserve"> </w:t>
+                </w:r>
+                <w:proofErr w:type="spellStart"/>
+                <w:r>
+                  <w:t>lý</w:t>
+                </w:r>
+                <w:proofErr w:type="spellEnd"/>
+                <w:r>
+                  <w:t xml:space="preserve"> </w:t>
+                </w:r>
+                <w:proofErr w:type="spellStart"/>
+                <w:r>
+                  <w:t>xe</w:t>
+                </w:r>
+                <w:proofErr w:type="spellEnd"/>
+                <w:r>
+                  <w:t xml:space="preserve"> </w:t>
+                </w:r>
+                <w:proofErr w:type="spellStart"/>
+                <w:r>
+                  <w:t>khách</w:t>
+                </w:r>
+                <w:proofErr w:type="spellEnd"/>
               </w:p>
             </w:tc>
           </w:tr>
@@ -785,21 +1312,70 @@
       <w:pPr>
         <w:pStyle w:val="TuStyle-Title1"/>
       </w:pPr>
+      <w:proofErr w:type="spellStart"/>
       <w:r>
         <w:lastRenderedPageBreak/>
-        <w:t>Kiến trúc hệ thống</w:t>
+        <w:t>Kiến</w:t>
       </w:r>
+      <w:proofErr w:type="spellEnd"/>
+      <w:r>
+        <w:t xml:space="preserve"> </w:t>
+      </w:r>
+      <w:proofErr w:type="spellStart"/>
+      <w:r>
+        <w:t>trúc</w:t>
+      </w:r>
+      <w:proofErr w:type="spellEnd"/>
+      <w:r>
+        <w:t xml:space="preserve"> </w:t>
+      </w:r>
+      <w:proofErr w:type="spellStart"/>
+      <w:r>
+        <w:t>hệ</w:t>
+      </w:r>
+      <w:proofErr w:type="spellEnd"/>
+      <w:r>
+        <w:t xml:space="preserve"> </w:t>
+      </w:r>
+      <w:proofErr w:type="spellStart"/>
+      <w:r>
+        <w:t>thống</w:t>
+      </w:r>
+      <w:proofErr w:type="spellEnd"/>
     </w:p>
     <w:p>
       <w:pPr>
         <w:pStyle w:val="TuNormal"/>
       </w:pPr>
+      <w:proofErr w:type="spellStart"/>
       <w:r>
-        <w:t>Kiến trúc</w:t>
+        <w:t>Kiến</w:t>
       </w:r>
+      <w:proofErr w:type="spellEnd"/>
       <w:r>
-        <w:t xml:space="preserve"> tổng quát</w:t>
+        <w:t xml:space="preserve"> </w:t>
       </w:r>
+      <w:proofErr w:type="spellStart"/>
+      <w:r>
+        <w:t>trúc</w:t>
+      </w:r>
+      <w:proofErr w:type="spellEnd"/>
+      <w:r>
+        <w:t xml:space="preserve"> </w:t>
+      </w:r>
+      <w:proofErr w:type="spellStart"/>
+      <w:r>
+        <w:t>tổng</w:t>
+      </w:r>
+      <w:proofErr w:type="spellEnd"/>
+      <w:r>
+        <w:t xml:space="preserve"> </w:t>
+      </w:r>
+      <w:proofErr w:type="spellStart"/>
+      <w:r>
+        <w:t>quát</w:t>
+      </w:r>
+      <w:proofErr w:type="spellEnd"/>
     </w:p>
     <w:tbl>
       <w:tblPr>
@@ -816,6 +1392,7 @@
         <w:tc>
           <w:tcPr>
             <w:tcW w:w="5575" w:type="dxa"/>
+            <w:shd w:val="clear" w:color="auto" w:fill="DBE5F1" w:themeFill="accent1" w:themeFillTint="33"/>
           </w:tcPr>
           <w:p>
             <w:pPr>
@@ -826,7 +1403,6 @@
               </w:numPr>
               <w:jc w:val="center"/>
             </w:pPr>
-            <w:bookmarkStart w:id="0" w:name="_GoBack"/>
             <w:r>
               <w:rPr>
                 <w:noProof/>
@@ -881,12 +1457,13 @@
                 </wp:inline>
               </w:drawing>
             </w:r>
-            <w:bookmarkEnd w:id="0"/>
           </w:p>
         </w:tc>
         <w:tc>
           <w:tcPr>
             <w:tcW w:w="2695" w:type="dxa"/>
+            <w:shd w:val="clear" w:color="auto" w:fill="FDE9D9" w:themeFill="accent6" w:themeFillTint="33"/>
+            <w:vAlign w:val="center"/>
           </w:tcPr>
           <w:p>
             <w:pPr>
@@ -895,7 +1472,161 @@
                 <w:ilvl w:val="0"/>
                 <w:numId w:val="0"/>
               </w:numPr>
+              <w:jc w:val="center"/>
+              <w:rPr>
+                <w:rFonts w:ascii="Segoe UI" w:hAnsi="Segoe UI" w:cs="Segoe UI"/>
+                <w:sz w:val="36"/>
+                <w:szCs w:val="36"/>
+              </w:rPr>
             </w:pPr>
+            <w:r>
+              <w:rPr>
+                <w:rFonts w:ascii="Segoe UI" w:hAnsi="Segoe UI" w:cs="Segoe UI"/>
+                <w:sz w:val="36"/>
+                <w:szCs w:val="36"/>
+              </w:rPr>
+              <w:t>Log</w:t>
+            </w:r>
+          </w:p>
+          <w:p>
+            <w:pPr>
+              <w:pStyle w:val="TuNormal"/>
+              <w:numPr>
+                <w:ilvl w:val="0"/>
+                <w:numId w:val="0"/>
+              </w:numPr>
+              <w:jc w:val="center"/>
+              <w:rPr>
+                <w:rFonts w:ascii="Segoe UI" w:hAnsi="Segoe UI" w:cs="Segoe UI"/>
+                <w:sz w:val="36"/>
+                <w:szCs w:val="36"/>
+              </w:rPr>
+            </w:pPr>
+            <w:r>
+              <w:rPr>
+                <w:rFonts w:ascii="Segoe UI" w:hAnsi="Segoe UI" w:cs="Segoe UI"/>
+                <w:sz w:val="36"/>
+                <w:szCs w:val="36"/>
+              </w:rPr>
+              <w:t>Unit test</w:t>
+            </w:r>
+          </w:p>
+          <w:p>
+            <w:pPr>
+              <w:pStyle w:val="TuNormal"/>
+              <w:numPr>
+                <w:ilvl w:val="0"/>
+                <w:numId w:val="0"/>
+              </w:numPr>
+              <w:jc w:val="center"/>
+              <w:rPr>
+                <w:rFonts w:ascii="Segoe UI" w:hAnsi="Segoe UI" w:cs="Segoe UI"/>
+                <w:sz w:val="36"/>
+                <w:szCs w:val="36"/>
+              </w:rPr>
+            </w:pPr>
+            <w:r>
+              <w:rPr>
+                <w:rFonts w:ascii="Segoe UI" w:hAnsi="Segoe UI" w:cs="Segoe UI"/>
+                <w:sz w:val="36"/>
+                <w:szCs w:val="36"/>
+              </w:rPr>
+              <w:t>Resolver</w:t>
+            </w:r>
+          </w:p>
+          <w:p>
+            <w:pPr>
+              <w:pStyle w:val="TuNormal"/>
+              <w:numPr>
+                <w:ilvl w:val="0"/>
+                <w:numId w:val="0"/>
+              </w:numPr>
+              <w:jc w:val="center"/>
+              <w:rPr>
+                <w:rFonts w:ascii="Segoe UI" w:hAnsi="Segoe UI" w:cs="Segoe UI"/>
+                <w:sz w:val="36"/>
+                <w:szCs w:val="36"/>
+              </w:rPr>
+            </w:pPr>
+            <w:proofErr w:type="spellStart"/>
+            <w:r>
+              <w:rPr>
+                <w:rFonts w:ascii="Segoe UI" w:hAnsi="Segoe UI" w:cs="Segoe UI"/>
+                <w:sz w:val="36"/>
+                <w:szCs w:val="36"/>
+              </w:rPr>
+              <w:t>Utils</w:t>
+            </w:r>
+            <w:proofErr w:type="spellEnd"/>
+          </w:p>
+          <w:p>
+            <w:pPr>
+              <w:pStyle w:val="TuNormal"/>
+              <w:numPr>
+                <w:ilvl w:val="0"/>
+                <w:numId w:val="0"/>
+              </w:numPr>
+              <w:jc w:val="center"/>
+              <w:rPr>
+                <w:rFonts w:ascii="Segoe UI" w:hAnsi="Segoe UI" w:cs="Segoe UI"/>
+                <w:sz w:val="36"/>
+                <w:szCs w:val="36"/>
+              </w:rPr>
+            </w:pPr>
+            <w:r>
+              <w:rPr>
+                <w:rFonts w:ascii="Segoe UI" w:hAnsi="Segoe UI" w:cs="Segoe UI"/>
+                <w:sz w:val="36"/>
+                <w:szCs w:val="36"/>
+              </w:rPr>
+              <w:t>Common</w:t>
+            </w:r>
+          </w:p>
+          <w:p>
+            <w:pPr>
+              <w:pStyle w:val="TuNormal"/>
+              <w:numPr>
+                <w:ilvl w:val="0"/>
+                <w:numId w:val="0"/>
+              </w:numPr>
+              <w:jc w:val="center"/>
+              <w:rPr>
+                <w:rFonts w:ascii="Segoe UI" w:hAnsi="Segoe UI" w:cs="Segoe UI"/>
+                <w:sz w:val="36"/>
+                <w:szCs w:val="36"/>
+              </w:rPr>
+            </w:pPr>
+            <w:r>
+              <w:rPr>
+                <w:rFonts w:ascii="Segoe UI" w:hAnsi="Segoe UI" w:cs="Segoe UI"/>
+                <w:sz w:val="36"/>
+                <w:szCs w:val="36"/>
+              </w:rPr>
+              <w:t>Constant</w:t>
+            </w:r>
+          </w:p>
+          <w:p>
+            <w:pPr>
+              <w:pStyle w:val="TuNormal"/>
+              <w:numPr>
+                <w:ilvl w:val="0"/>
+                <w:numId w:val="0"/>
+              </w:numPr>
+              <w:jc w:val="center"/>
+              <w:rPr>
+                <w:rFonts w:ascii="Segoe UI" w:hAnsi="Segoe UI" w:cs="Segoe UI"/>
+                <w:sz w:val="36"/>
+                <w:szCs w:val="36"/>
+              </w:rPr>
+            </w:pPr>
+            <w:r>
+              <w:rPr>
+                <w:rFonts w:ascii="Segoe UI" w:hAnsi="Segoe UI" w:cs="Segoe UI"/>
+                <w:sz w:val="36"/>
+                <w:szCs w:val="36"/>
+              </w:rPr>
+              <w:t>Error Handling</w:t>
+            </w:r>
           </w:p>
         </w:tc>
       </w:tr>
@@ -928,60 +1659,32 @@
           <w:numId w:val="0"/>
         </w:numPr>
       </w:pPr>
-      <w:r>
-        <w:rPr>
-          <w:noProof/>
-        </w:rPr>
-        <w:drawing>
-          <wp:inline distT="0" distB="0" distL="0" distR="0">
-            <wp:extent cx="5943600" cy="3443605"/>
-            <wp:effectExtent l="0" t="0" r="0" b="4445"/>
-            <wp:docPr id="1" name="Picture 1"/>
-            <wp:cNvGraphicFramePr>
-              <a:graphicFrameLocks xmlns:a="http://schemas.openxmlformats.org/drawingml/2006/main" noChangeAspect="1"/>
-            </wp:cNvGraphicFramePr>
-            <a:graphic xmlns:a="http://schemas.openxmlformats.org/drawingml/2006/main">
-              <a:graphicData uri="http://schemas.openxmlformats.org/drawingml/2006/picture">
-                <pic:pic xmlns:pic="http://schemas.openxmlformats.org/drawingml/2006/picture">
-                  <pic:nvPicPr>
-                    <pic:cNvPr id="1" name="Drawing1.png"/>
-                    <pic:cNvPicPr/>
-                  </pic:nvPicPr>
-                  <pic:blipFill>
-                    <a:blip r:embed="rId8">
-                      <a:extLst>
-                        <a:ext uri="{28A0092B-C50C-407E-A947-70E740481C1C}">
-                          <a14:useLocalDpi xmlns:a14="http://schemas.microsoft.com/office/drawing/2010/main" val="0"/>
-                        </a:ext>
-                      </a:extLst>
-                    </a:blip>
-                    <a:stretch>
-                      <a:fillRect/>
-                    </a:stretch>
-                  </pic:blipFill>
-                  <pic:spPr>
-                    <a:xfrm>
-                      <a:off x="0" y="0"/>
-                      <a:ext cx="5943600" cy="3443605"/>
-                    </a:xfrm>
-                    <a:prstGeom prst="rect">
-                      <a:avLst/>
-                    </a:prstGeom>
-                  </pic:spPr>
-                </pic:pic>
-              </a:graphicData>
-            </a:graphic>
-          </wp:inline>
-        </w:drawing>
-      </w:r>
     </w:p>
     <w:p>
       <w:pPr>
         <w:pStyle w:val="TuStyle-Title1"/>
       </w:pPr>
+      <w:proofErr w:type="spellStart"/>
       <w:r>
-        <w:t>Sơ đồ lớp</w:t>
+        <w:t>Sơ</w:t>
       </w:r>
+      <w:proofErr w:type="spellEnd"/>
+      <w:r>
+        <w:t xml:space="preserve"> </w:t>
+      </w:r>
+      <w:proofErr w:type="spellStart"/>
+      <w:r>
+        <w:t>đồ</w:t>
+      </w:r>
+      <w:proofErr w:type="spellEnd"/>
+      <w:r>
+        <w:t xml:space="preserve"> </w:t>
+      </w:r>
+      <w:proofErr w:type="spellStart"/>
+      <w:r>
+        <w:t>lớp</w:t>
+      </w:r>
+      <w:proofErr w:type="spellEnd"/>
     </w:p>
     <w:p>
       <w:pPr>
@@ -991,6 +1694,7 @@
           <w:numId w:val="0"/>
         </w:numPr>
         <w:ind w:left="576"/>
+        <w:jc w:val="center"/>
       </w:pPr>
       <w:r>
         <w:rPr>
@@ -999,9 +1703,9 @@
         <w:lastRenderedPageBreak/>
         <w:drawing>
           <wp:inline distT="0" distB="0" distL="0" distR="0">
-            <wp:extent cx="4276725" cy="2143125"/>
-            <wp:effectExtent l="0" t="0" r="9525" b="9525"/>
-            <wp:docPr id="3" name="Picture 3"/>
+            <wp:extent cx="2434442" cy="6885690"/>
+            <wp:effectExtent l="0" t="0" r="4445" b="0"/>
+            <wp:docPr id="4" name="Picture 4"/>
             <wp:cNvGraphicFramePr>
               <a:graphicFrameLocks xmlns:a="http://schemas.openxmlformats.org/drawingml/2006/main" noChangeAspect="1"/>
             </wp:cNvGraphicFramePr>
@@ -1014,23 +1718,21 @@
                       <a:picLocks noChangeAspect="1" noChangeArrowheads="1"/>
                     </pic:cNvPicPr>
                   </pic:nvPicPr>
-                  <pic:blipFill>
-                    <a:blip r:embed="rId9">
+                  <pic:blipFill rotWithShape="1">
+                    <a:blip r:embed="rId8">
                       <a:extLst>
                         <a:ext uri="{28A0092B-C50C-407E-A947-70E740481C1C}">
                           <a14:useLocalDpi xmlns:a14="http://schemas.microsoft.com/office/drawing/2010/main" val="0"/>
                         </a:ext>
                       </a:extLst>
                     </a:blip>
-                    <a:srcRect/>
-                    <a:stretch>
-                      <a:fillRect/>
-                    </a:stretch>
+                    <a:srcRect l="6330" t="3566" r="7138" b="2429"/>
+                    <a:stretch/>
                   </pic:blipFill>
                   <pic:spPr bwMode="auto">
                     <a:xfrm>
                       <a:off x="0" y="0"/>
-                      <a:ext cx="4276725" cy="2143125"/>
+                      <a:ext cx="2435273" cy="6888042"/>
                     </a:xfrm>
                     <a:prstGeom prst="rect">
                       <a:avLst/>
@@ -1039,6 +1741,11 @@
                     <a:ln>
                       <a:noFill/>
                     </a:ln>
+                    <a:extLst>
+                      <a:ext uri="{53640926-AAD7-44D8-BBD7-CCE9431645EC}">
+                        <a14:shadowObscured xmlns:a14="http://schemas.microsoft.com/office/drawing/2010/main"/>
+                      </a:ext>
+                    </a:extLst>
                   </pic:spPr>
                 </pic:pic>
               </a:graphicData>
@@ -1050,17 +1757,226 @@
     <w:p>
       <w:pPr>
         <w:pStyle w:val="TuStyle-Title1"/>
+        <w:numPr>
+          <w:ilvl w:val="0"/>
+          <w:numId w:val="0"/>
+        </w:numPr>
+        <w:ind w:left="576"/>
+        <w:jc w:val="center"/>
       </w:pPr>
       <w:r>
-        <w:t>Lược đồ Cơ sở dữ liệu</w:t>
+        <w:rPr>
+          <w:noProof/>
+        </w:rPr>
+        <w:lastRenderedPageBreak/>
+        <w:drawing>
+          <wp:inline distT="0" distB="0" distL="0" distR="0">
+            <wp:extent cx="5662411" cy="5029200"/>
+            <wp:effectExtent l="0" t="0" r="0" b="0"/>
+            <wp:docPr id="6" name="Picture 6"/>
+            <wp:cNvGraphicFramePr>
+              <a:graphicFrameLocks xmlns:a="http://schemas.openxmlformats.org/drawingml/2006/main" noChangeAspect="1"/>
+            </wp:cNvGraphicFramePr>
+            <a:graphic xmlns:a="http://schemas.openxmlformats.org/drawingml/2006/main">
+              <a:graphicData uri="http://schemas.openxmlformats.org/drawingml/2006/picture">
+                <pic:pic xmlns:pic="http://schemas.openxmlformats.org/drawingml/2006/picture">
+                  <pic:nvPicPr>
+                    <pic:cNvPr id="0" name="Picture 4"/>
+                    <pic:cNvPicPr>
+                      <a:picLocks noChangeAspect="1" noChangeArrowheads="1"/>
+                    </pic:cNvPicPr>
+                  </pic:nvPicPr>
+                  <pic:blipFill rotWithShape="1">
+                    <a:blip r:embed="rId9">
+                      <a:extLst>
+                        <a:ext uri="{28A0092B-C50C-407E-A947-70E740481C1C}">
+                          <a14:useLocalDpi xmlns:a14="http://schemas.microsoft.com/office/drawing/2010/main" val="0"/>
+                        </a:ext>
+                      </a:extLst>
+                    </a:blip>
+                    <a:srcRect l="1609" t="3335" r="3090" b="2135"/>
+                    <a:stretch/>
+                  </pic:blipFill>
+                  <pic:spPr bwMode="auto">
+                    <a:xfrm>
+                      <a:off x="0" y="0"/>
+                      <a:ext cx="5664416" cy="5030981"/>
+                    </a:xfrm>
+                    <a:prstGeom prst="rect">
+                      <a:avLst/>
+                    </a:prstGeom>
+                    <a:noFill/>
+                    <a:ln>
+                      <a:noFill/>
+                    </a:ln>
+                    <a:extLst>
+                      <a:ext uri="{53640926-AAD7-44D8-BBD7-CCE9431645EC}">
+                        <a14:shadowObscured xmlns:a14="http://schemas.microsoft.com/office/drawing/2010/main"/>
+                      </a:ext>
+                    </a:extLst>
+                  </pic:spPr>
+                </pic:pic>
+              </a:graphicData>
+            </a:graphic>
+          </wp:inline>
+        </w:drawing>
+      </w:r>
+      <w:r>
+        <w:rPr>
+          <w:noProof/>
+        </w:rPr>
+        <w:lastRenderedPageBreak/>
+        <w:drawing>
+          <wp:inline distT="0" distB="0" distL="0" distR="0">
+            <wp:extent cx="5645519" cy="6038465"/>
+            <wp:effectExtent l="0" t="0" r="0" b="635"/>
+            <wp:docPr id="5" name="Picture 5"/>
+            <wp:cNvGraphicFramePr>
+              <a:graphicFrameLocks xmlns:a="http://schemas.openxmlformats.org/drawingml/2006/main" noChangeAspect="1"/>
+            </wp:cNvGraphicFramePr>
+            <a:graphic xmlns:a="http://schemas.openxmlformats.org/drawingml/2006/main">
+              <a:graphicData uri="http://schemas.openxmlformats.org/drawingml/2006/picture">
+                <pic:pic xmlns:pic="http://schemas.openxmlformats.org/drawingml/2006/picture">
+                  <pic:nvPicPr>
+                    <pic:cNvPr id="0" name="Picture 3"/>
+                    <pic:cNvPicPr>
+                      <a:picLocks noChangeAspect="1" noChangeArrowheads="1"/>
+                    </pic:cNvPicPr>
+                  </pic:nvPicPr>
+                  <pic:blipFill rotWithShape="1">
+                    <a:blip r:embed="rId10">
+                      <a:extLst>
+                        <a:ext uri="{28A0092B-C50C-407E-A947-70E740481C1C}">
+                          <a14:useLocalDpi xmlns:a14="http://schemas.microsoft.com/office/drawing/2010/main" val="0"/>
+                        </a:ext>
+                      </a:extLst>
+                    </a:blip>
+                    <a:srcRect l="2505" t="3318" r="2486" b="2440"/>
+                    <a:stretch/>
+                  </pic:blipFill>
+                  <pic:spPr bwMode="auto">
+                    <a:xfrm>
+                      <a:off x="0" y="0"/>
+                      <a:ext cx="5646896" cy="6039938"/>
+                    </a:xfrm>
+                    <a:prstGeom prst="rect">
+                      <a:avLst/>
+                    </a:prstGeom>
+                    <a:noFill/>
+                    <a:ln>
+                      <a:noFill/>
+                    </a:ln>
+                    <a:extLst>
+                      <a:ext uri="{53640926-AAD7-44D8-BBD7-CCE9431645EC}">
+                        <a14:shadowObscured xmlns:a14="http://schemas.microsoft.com/office/drawing/2010/main"/>
+                      </a:ext>
+                    </a:extLst>
+                  </pic:spPr>
+                </pic:pic>
+              </a:graphicData>
+            </a:graphic>
+          </wp:inline>
+        </w:drawing>
       </w:r>
     </w:p>
     <w:p>
       <w:pPr>
+        <w:pStyle w:val="TuStyle-Title1"/>
+        <w:numPr>
+          <w:ilvl w:val="0"/>
+          <w:numId w:val="0"/>
+        </w:numPr>
+        <w:ind w:left="576"/>
+        <w:jc w:val="center"/>
+      </w:pPr>
+      <w:bookmarkStart w:id="0" w:name="_GoBack"/>
+      <w:bookmarkEnd w:id="0"/>
+    </w:p>
+    <w:p>
+      <w:pPr>
+        <w:pStyle w:val="TuStyle-Title1"/>
+      </w:pPr>
+      <w:proofErr w:type="spellStart"/>
+      <w:r>
+        <w:t>Lược</w:t>
+      </w:r>
+      <w:proofErr w:type="spellEnd"/>
+      <w:r>
+        <w:t xml:space="preserve"> </w:t>
+      </w:r>
+      <w:proofErr w:type="spellStart"/>
+      <w:r>
+        <w:t>đồ</w:t>
+      </w:r>
+      <w:proofErr w:type="spellEnd"/>
+      <w:r>
+        <w:t xml:space="preserve"> </w:t>
+      </w:r>
+      <w:proofErr w:type="spellStart"/>
+      <w:r>
+        <w:t>Cơ</w:t>
+      </w:r>
+      <w:proofErr w:type="spellEnd"/>
+      <w:r>
+        <w:t xml:space="preserve"> </w:t>
+      </w:r>
+      <w:proofErr w:type="spellStart"/>
+      <w:r>
+        <w:t>sở</w:t>
+      </w:r>
+      <w:proofErr w:type="spellEnd"/>
+      <w:r>
+        <w:t xml:space="preserve"> </w:t>
+      </w:r>
+      <w:proofErr w:type="spellStart"/>
+      <w:r>
+        <w:t>dữ</w:t>
+      </w:r>
+      <w:proofErr w:type="spellEnd"/>
+      <w:r>
+        <w:t xml:space="preserve"> </w:t>
+      </w:r>
+      <w:proofErr w:type="spellStart"/>
+      <w:r>
+        <w:t>liệu</w:t>
+      </w:r>
+      <w:proofErr w:type="spellEnd"/>
+    </w:p>
+    <w:p>
+      <w:pPr>
         <w:pStyle w:val="TuNormal"/>
       </w:pPr>
+      <w:proofErr w:type="spellStart"/>
       <w:r>
-        <w:t>Danh sách các bảng (Table)</w:t>
+        <w:t>Danh</w:t>
+      </w:r>
+      <w:proofErr w:type="spellEnd"/>
+      <w:r>
+        <w:t xml:space="preserve"> </w:t>
+      </w:r>
+      <w:proofErr w:type="spellStart"/>
+      <w:r>
+        <w:t>sách</w:t>
+      </w:r>
+      <w:proofErr w:type="spellEnd"/>
+      <w:r>
+        <w:t xml:space="preserve"> </w:t>
+      </w:r>
+      <w:proofErr w:type="spellStart"/>
+      <w:r>
+        <w:t>các</w:t>
+      </w:r>
+      <w:proofErr w:type="spellEnd"/>
+      <w:r>
+        <w:t xml:space="preserve"> </w:t>
+      </w:r>
+      <w:proofErr w:type="spellStart"/>
+      <w:r>
+        <w:t>bảng</w:t>
+      </w:r>
+      <w:proofErr w:type="spellEnd"/>
+      <w:r>
+        <w:t xml:space="preserve"> (Table)</w:t>
       </w:r>
     </w:p>
     <w:tbl>
@@ -1098,9 +2014,11 @@
             <w:pPr>
               <w:pStyle w:val="MyTable1"/>
             </w:pPr>
+            <w:proofErr w:type="spellStart"/>
             <w:r>
               <w:t>Bảng</w:t>
             </w:r>
+            <w:proofErr w:type="spellEnd"/>
           </w:p>
         </w:tc>
         <w:tc>
@@ -1112,9 +2030,19 @@
             <w:pPr>
               <w:pStyle w:val="MyTable1"/>
             </w:pPr>
-            <w:r>
-              <w:t>Mô tả</w:t>
-            </w:r>
+            <w:proofErr w:type="spellStart"/>
+            <w:r>
+              <w:t>Mô</w:t>
+            </w:r>
+            <w:proofErr w:type="spellEnd"/>
+            <w:r>
+              <w:t xml:space="preserve"> </w:t>
+            </w:r>
+            <w:proofErr w:type="spellStart"/>
+            <w:r>
+              <w:t>tả</w:t>
+            </w:r>
+            <w:proofErr w:type="spellEnd"/>
           </w:p>
         </w:tc>
       </w:tr>
@@ -1140,9 +2068,11 @@
             <w:pPr>
               <w:pStyle w:val="MyTable1"/>
             </w:pPr>
+            <w:proofErr w:type="spellStart"/>
             <w:r>
               <w:t>Phong</w:t>
             </w:r>
+            <w:proofErr w:type="spellEnd"/>
           </w:p>
         </w:tc>
         <w:tc>
@@ -1153,9 +2083,35 @@
             <w:pPr>
               <w:pStyle w:val="MyTable1"/>
             </w:pPr>
-            <w:r>
-              <w:t>Lưu trữ thông tin Phòng</w:t>
-            </w:r>
+            <w:proofErr w:type="spellStart"/>
+            <w:r>
+              <w:t>Lưu</w:t>
+            </w:r>
+            <w:proofErr w:type="spellEnd"/>
+            <w:r>
+              <w:t xml:space="preserve"> </w:t>
+            </w:r>
+            <w:proofErr w:type="spellStart"/>
+            <w:r>
+              <w:t>trữ</w:t>
+            </w:r>
+            <w:proofErr w:type="spellEnd"/>
+            <w:r>
+              <w:t xml:space="preserve"> </w:t>
+            </w:r>
+            <w:proofErr w:type="spellStart"/>
+            <w:r>
+              <w:t>thông</w:t>
+            </w:r>
+            <w:proofErr w:type="spellEnd"/>
+            <w:r>
+              <w:t xml:space="preserve"> tin </w:t>
+            </w:r>
+            <w:proofErr w:type="spellStart"/>
+            <w:r>
+              <w:t>Phòng</w:t>
+            </w:r>
+            <w:proofErr w:type="spellEnd"/>
           </w:p>
         </w:tc>
       </w:tr>
@@ -1181,9 +2137,11 @@
             <w:pPr>
               <w:pStyle w:val="MyTable1"/>
             </w:pPr>
+            <w:proofErr w:type="spellStart"/>
             <w:r>
               <w:t>LoaiPhong</w:t>
             </w:r>
+            <w:proofErr w:type="spellEnd"/>
           </w:p>
         </w:tc>
         <w:tc>
@@ -1194,9 +2152,43 @@
             <w:pPr>
               <w:pStyle w:val="MyTable1"/>
             </w:pPr>
-            <w:r>
-              <w:t>Lưu trữ thông tin Loại Phòng</w:t>
-            </w:r>
+            <w:proofErr w:type="spellStart"/>
+            <w:r>
+              <w:t>Lưu</w:t>
+            </w:r>
+            <w:proofErr w:type="spellEnd"/>
+            <w:r>
+              <w:t xml:space="preserve"> </w:t>
+            </w:r>
+            <w:proofErr w:type="spellStart"/>
+            <w:r>
+              <w:t>trữ</w:t>
+            </w:r>
+            <w:proofErr w:type="spellEnd"/>
+            <w:r>
+              <w:t xml:space="preserve"> </w:t>
+            </w:r>
+            <w:proofErr w:type="spellStart"/>
+            <w:r>
+              <w:t>thông</w:t>
+            </w:r>
+            <w:proofErr w:type="spellEnd"/>
+            <w:r>
+              <w:t xml:space="preserve"> tin </w:t>
+            </w:r>
+            <w:proofErr w:type="spellStart"/>
+            <w:r>
+              <w:t>Loại</w:t>
+            </w:r>
+            <w:proofErr w:type="spellEnd"/>
+            <w:r>
+              <w:t xml:space="preserve"> </w:t>
+            </w:r>
+            <w:proofErr w:type="spellStart"/>
+            <w:r>
+              <w:t>Phòng</w:t>
+            </w:r>
+            <w:proofErr w:type="spellEnd"/>
           </w:p>
         </w:tc>
       </w:tr>
@@ -1210,6 +2202,7 @@
               <w:pStyle w:val="MyTable1"/>
             </w:pPr>
             <w:r>
+              <w:lastRenderedPageBreak/>
               <w:t>…..</w:t>
             </w:r>
           </w:p>
@@ -1240,9 +2233,27 @@
       <w:pPr>
         <w:pStyle w:val="TuNormal"/>
       </w:pPr>
+      <w:proofErr w:type="spellStart"/>
       <w:r>
-        <w:t>Mô tả chi tiết</w:t>
+        <w:t>Mô</w:t>
       </w:r>
+      <w:proofErr w:type="spellEnd"/>
+      <w:r>
+        <w:t xml:space="preserve"> </w:t>
+      </w:r>
+      <w:proofErr w:type="spellStart"/>
+      <w:r>
+        <w:t>tả</w:t>
+      </w:r>
+      <w:proofErr w:type="spellEnd"/>
+      <w:r>
+        <w:t xml:space="preserve"> chi </w:t>
+      </w:r>
+      <w:proofErr w:type="spellStart"/>
+      <w:r>
+        <w:t>tiết</w:t>
+      </w:r>
+      <w:proofErr w:type="spellEnd"/>
     </w:p>
     <w:tbl>
       <w:tblPr>
@@ -1269,9 +2280,19 @@
             <w:pPr>
               <w:pStyle w:val="MyTable"/>
             </w:pPr>
-            <w:r>
-              <w:t>Mã số</w:t>
-            </w:r>
+            <w:proofErr w:type="spellStart"/>
+            <w:r>
+              <w:t>Mã</w:t>
+            </w:r>
+            <w:proofErr w:type="spellEnd"/>
+            <w:r>
+              <w:t xml:space="preserve"> </w:t>
+            </w:r>
+            <w:proofErr w:type="spellStart"/>
+            <w:r>
+              <w:t>số</w:t>
+            </w:r>
+            <w:proofErr w:type="spellEnd"/>
           </w:p>
         </w:tc>
         <w:tc>
@@ -1303,9 +2324,19 @@
             <w:pPr>
               <w:pStyle w:val="MyTable"/>
             </w:pPr>
-            <w:r>
-              <w:t>Tham chiếu</w:t>
-            </w:r>
+            <w:proofErr w:type="spellStart"/>
+            <w:r>
+              <w:t>Tham</w:t>
+            </w:r>
+            <w:proofErr w:type="spellEnd"/>
+            <w:r>
+              <w:t xml:space="preserve"> </w:t>
+            </w:r>
+            <w:proofErr w:type="spellStart"/>
+            <w:r>
+              <w:t>chiếu</w:t>
+            </w:r>
+            <w:proofErr w:type="spellEnd"/>
           </w:p>
         </w:tc>
         <w:tc>
@@ -1340,9 +2371,19 @@
             <w:pPr>
               <w:pStyle w:val="MyTable"/>
             </w:pPr>
-            <w:r>
-              <w:t>Tên bảng</w:t>
-            </w:r>
+            <w:proofErr w:type="spellStart"/>
+            <w:r>
+              <w:t>Tên</w:t>
+            </w:r>
+            <w:proofErr w:type="spellEnd"/>
+            <w:r>
+              <w:t xml:space="preserve"> </w:t>
+            </w:r>
+            <w:proofErr w:type="spellStart"/>
+            <w:r>
+              <w:t>bảng</w:t>
+            </w:r>
+            <w:proofErr w:type="spellEnd"/>
           </w:p>
         </w:tc>
         <w:tc>
@@ -1355,9 +2396,11 @@
             <w:pPr>
               <w:pStyle w:val="MyTable"/>
             </w:pPr>
+            <w:proofErr w:type="spellStart"/>
             <w:r>
               <w:t>Phong</w:t>
             </w:r>
+            <w:proofErr w:type="spellEnd"/>
           </w:p>
         </w:tc>
       </w:tr>
@@ -1372,9 +2415,35 @@
             <w:pPr>
               <w:pStyle w:val="MyTable"/>
             </w:pPr>
-            <w:r>
-              <w:t>Danh sách các cột</w:t>
-            </w:r>
+            <w:proofErr w:type="spellStart"/>
+            <w:r>
+              <w:t>Danh</w:t>
+            </w:r>
+            <w:proofErr w:type="spellEnd"/>
+            <w:r>
+              <w:t xml:space="preserve"> </w:t>
+            </w:r>
+            <w:proofErr w:type="spellStart"/>
+            <w:r>
+              <w:t>sách</w:t>
+            </w:r>
+            <w:proofErr w:type="spellEnd"/>
+            <w:r>
+              <w:t xml:space="preserve"> </w:t>
+            </w:r>
+            <w:proofErr w:type="spellStart"/>
+            <w:r>
+              <w:t>các</w:t>
+            </w:r>
+            <w:proofErr w:type="spellEnd"/>
+            <w:r>
+              <w:t xml:space="preserve"> </w:t>
+            </w:r>
+            <w:proofErr w:type="spellStart"/>
+            <w:r>
+              <w:t>cột</w:t>
+            </w:r>
+            <w:proofErr w:type="spellEnd"/>
           </w:p>
         </w:tc>
       </w:tr>
@@ -1402,9 +2471,19 @@
             <w:pPr>
               <w:pStyle w:val="MyTable"/>
             </w:pPr>
-            <w:r>
-              <w:t>Tên cột</w:t>
-            </w:r>
+            <w:proofErr w:type="spellStart"/>
+            <w:r>
+              <w:t>Tên</w:t>
+            </w:r>
+            <w:proofErr w:type="spellEnd"/>
+            <w:r>
+              <w:t xml:space="preserve"> </w:t>
+            </w:r>
+            <w:proofErr w:type="spellStart"/>
+            <w:r>
+              <w:t>cột</w:t>
+            </w:r>
+            <w:proofErr w:type="spellEnd"/>
           </w:p>
         </w:tc>
         <w:tc>
@@ -1416,9 +2495,27 @@
             <w:pPr>
               <w:pStyle w:val="MyTable"/>
             </w:pPr>
-            <w:r>
-              <w:t>Kiểu dữ liệu</w:t>
-            </w:r>
+            <w:proofErr w:type="spellStart"/>
+            <w:r>
+              <w:t>Kiểu</w:t>
+            </w:r>
+            <w:proofErr w:type="spellEnd"/>
+            <w:r>
+              <w:t xml:space="preserve"> </w:t>
+            </w:r>
+            <w:proofErr w:type="spellStart"/>
+            <w:r>
+              <w:t>dữ</w:t>
+            </w:r>
+            <w:proofErr w:type="spellEnd"/>
+            <w:r>
+              <w:t xml:space="preserve"> </w:t>
+            </w:r>
+            <w:proofErr w:type="spellStart"/>
+            <w:r>
+              <w:t>liệu</w:t>
+            </w:r>
+            <w:proofErr w:type="spellEnd"/>
           </w:p>
         </w:tc>
         <w:tc>
@@ -1430,8 +2527,13 @@
             <w:pPr>
               <w:pStyle w:val="MyTable"/>
             </w:pPr>
-            <w:r>
-              <w:t>Phạm vi</w:t>
+            <w:proofErr w:type="spellStart"/>
+            <w:r>
+              <w:t>Phạm</w:t>
+            </w:r>
+            <w:proofErr w:type="spellEnd"/>
+            <w:r>
+              <w:t xml:space="preserve"> vi</w:t>
             </w:r>
           </w:p>
         </w:tc>
@@ -1444,9 +2546,19 @@
             <w:pPr>
               <w:pStyle w:val="MyTable"/>
             </w:pPr>
-            <w:r>
-              <w:t>Thuộc tính</w:t>
-            </w:r>
+            <w:proofErr w:type="spellStart"/>
+            <w:r>
+              <w:t>Thuộc</w:t>
+            </w:r>
+            <w:proofErr w:type="spellEnd"/>
+            <w:r>
+              <w:t xml:space="preserve"> </w:t>
+            </w:r>
+            <w:proofErr w:type="spellStart"/>
+            <w:r>
+              <w:t>tính</w:t>
+            </w:r>
+            <w:proofErr w:type="spellEnd"/>
           </w:p>
         </w:tc>
         <w:tc>
@@ -1458,9 +2570,19 @@
             <w:pPr>
               <w:pStyle w:val="MyTable"/>
             </w:pPr>
-            <w:r>
-              <w:t>Ghi chú</w:t>
-            </w:r>
+            <w:proofErr w:type="spellStart"/>
+            <w:r>
+              <w:t>Ghi</w:t>
+            </w:r>
+            <w:proofErr w:type="spellEnd"/>
+            <w:r>
+              <w:t xml:space="preserve"> </w:t>
+            </w:r>
+            <w:proofErr w:type="spellStart"/>
+            <w:r>
+              <w:t>chú</w:t>
+            </w:r>
+            <w:proofErr w:type="spellEnd"/>
           </w:p>
         </w:tc>
       </w:tr>
@@ -1486,9 +2608,11 @@
             <w:pPr>
               <w:pStyle w:val="MyTable"/>
             </w:pPr>
+            <w:proofErr w:type="spellStart"/>
             <w:r>
               <w:t>MaPhong</w:t>
             </w:r>
+            <w:proofErr w:type="spellEnd"/>
           </w:p>
         </w:tc>
         <w:tc>
@@ -1499,9 +2623,11 @@
             <w:pPr>
               <w:pStyle w:val="MyTable"/>
             </w:pPr>
+            <w:proofErr w:type="spellStart"/>
             <w:r>
               <w:t>int</w:t>
             </w:r>
+            <w:proofErr w:type="spellEnd"/>
           </w:p>
         </w:tc>
         <w:tc>
@@ -1512,9 +2638,11 @@
             <w:pPr>
               <w:pStyle w:val="MyTable"/>
             </w:pPr>
+            <w:proofErr w:type="spellStart"/>
             <w:r>
               <w:t>int</w:t>
             </w:r>
+            <w:proofErr w:type="spellEnd"/>
           </w:p>
         </w:tc>
         <w:tc>
@@ -1525,9 +2653,19 @@
             <w:pPr>
               <w:pStyle w:val="MyTable"/>
             </w:pPr>
-            <w:r>
-              <w:t>Khóa chính</w:t>
-            </w:r>
+            <w:proofErr w:type="spellStart"/>
+            <w:r>
+              <w:t>Khóa</w:t>
+            </w:r>
+            <w:proofErr w:type="spellEnd"/>
+            <w:r>
+              <w:t xml:space="preserve"> </w:t>
+            </w:r>
+            <w:proofErr w:type="spellStart"/>
+            <w:r>
+              <w:t>chính</w:t>
+            </w:r>
+            <w:proofErr w:type="spellEnd"/>
           </w:p>
         </w:tc>
         <w:tc>
@@ -1538,9 +2676,67 @@
             <w:pPr>
               <w:pStyle w:val="MyTable"/>
             </w:pPr>
-            <w:r>
-              <w:t>Mã phòng xác định duy nhất một phòng</w:t>
-            </w:r>
+            <w:proofErr w:type="spellStart"/>
+            <w:r>
+              <w:t>Mã</w:t>
+            </w:r>
+            <w:proofErr w:type="spellEnd"/>
+            <w:r>
+              <w:t xml:space="preserve"> </w:t>
+            </w:r>
+            <w:proofErr w:type="spellStart"/>
+            <w:r>
+              <w:t>phòng</w:t>
+            </w:r>
+            <w:proofErr w:type="spellEnd"/>
+            <w:r>
+              <w:t xml:space="preserve"> </w:t>
+            </w:r>
+            <w:proofErr w:type="spellStart"/>
+            <w:r>
+              <w:t>xác</w:t>
+            </w:r>
+            <w:proofErr w:type="spellEnd"/>
+            <w:r>
+              <w:t xml:space="preserve"> </w:t>
+            </w:r>
+            <w:proofErr w:type="spellStart"/>
+            <w:r>
+              <w:t>định</w:t>
+            </w:r>
+            <w:proofErr w:type="spellEnd"/>
+            <w:r>
+              <w:t xml:space="preserve"> </w:t>
+            </w:r>
+            <w:proofErr w:type="spellStart"/>
+            <w:r>
+              <w:t>duy</w:t>
+            </w:r>
+            <w:proofErr w:type="spellEnd"/>
+            <w:r>
+              <w:t xml:space="preserve"> </w:t>
+            </w:r>
+            <w:proofErr w:type="spellStart"/>
+            <w:r>
+              <w:t>nhất</w:t>
+            </w:r>
+            <w:proofErr w:type="spellEnd"/>
+            <w:r>
+              <w:t xml:space="preserve"> </w:t>
+            </w:r>
+            <w:proofErr w:type="spellStart"/>
+            <w:r>
+              <w:t>một</w:t>
+            </w:r>
+            <w:proofErr w:type="spellEnd"/>
+            <w:r>
+              <w:t xml:space="preserve"> </w:t>
+            </w:r>
+            <w:proofErr w:type="spellStart"/>
+            <w:r>
+              <w:t>phòng</w:t>
+            </w:r>
+            <w:proofErr w:type="spellEnd"/>
           </w:p>
         </w:tc>
       </w:tr>
@@ -1566,9 +2762,11 @@
             <w:pPr>
               <w:pStyle w:val="MyTable"/>
             </w:pPr>
+            <w:proofErr w:type="spellStart"/>
             <w:r>
               <w:t>TenPhong</w:t>
             </w:r>
+            <w:proofErr w:type="spellEnd"/>
           </w:p>
         </w:tc>
         <w:tc>
@@ -1579,9 +2777,11 @@
             <w:pPr>
               <w:pStyle w:val="MyTable"/>
             </w:pPr>
+            <w:proofErr w:type="spellStart"/>
             <w:r>
               <w:t>nvarchar</w:t>
             </w:r>
+            <w:proofErr w:type="spellEnd"/>
           </w:p>
         </w:tc>
         <w:tc>
@@ -1605,9 +2805,27 @@
             <w:pPr>
               <w:pStyle w:val="MyTable"/>
             </w:pPr>
-            <w:r>
-              <w:t>Đánh chỉ mục</w:t>
-            </w:r>
+            <w:proofErr w:type="spellStart"/>
+            <w:r>
+              <w:t>Đánh</w:t>
+            </w:r>
+            <w:proofErr w:type="spellEnd"/>
+            <w:r>
+              <w:t xml:space="preserve"> </w:t>
+            </w:r>
+            <w:proofErr w:type="spellStart"/>
+            <w:r>
+              <w:t>chỉ</w:t>
+            </w:r>
+            <w:proofErr w:type="spellEnd"/>
+            <w:r>
+              <w:t xml:space="preserve"> </w:t>
+            </w:r>
+            <w:proofErr w:type="spellStart"/>
+            <w:r>
+              <w:t>mục</w:t>
+            </w:r>
+            <w:proofErr w:type="spellEnd"/>
           </w:p>
         </w:tc>
         <w:tc>
@@ -1618,9 +2836,27 @@
             <w:pPr>
               <w:pStyle w:val="MyTable"/>
             </w:pPr>
-            <w:r>
-              <w:t>Tên của phòng</w:t>
-            </w:r>
+            <w:proofErr w:type="spellStart"/>
+            <w:r>
+              <w:t>Tên</w:t>
+            </w:r>
+            <w:proofErr w:type="spellEnd"/>
+            <w:r>
+              <w:t xml:space="preserve"> </w:t>
+            </w:r>
+            <w:proofErr w:type="spellStart"/>
+            <w:r>
+              <w:t>của</w:t>
+            </w:r>
+            <w:proofErr w:type="spellEnd"/>
+            <w:r>
+              <w:t xml:space="preserve"> </w:t>
+            </w:r>
+            <w:proofErr w:type="spellStart"/>
+            <w:r>
+              <w:t>phòng</w:t>
+            </w:r>
+            <w:proofErr w:type="spellEnd"/>
           </w:p>
         </w:tc>
       </w:tr>
@@ -1695,8 +2931,45 @@
             <w:pPr>
               <w:pStyle w:val="MyTable"/>
             </w:pPr>
-            <w:r>
-              <w:t xml:space="preserve">Giá cho thuê hiện tại </w:t>
+            <w:proofErr w:type="spellStart"/>
+            <w:r>
+              <w:t>Giá</w:t>
+            </w:r>
+            <w:proofErr w:type="spellEnd"/>
+            <w:r>
+              <w:t xml:space="preserve"> </w:t>
+            </w:r>
+            <w:proofErr w:type="spellStart"/>
+            <w:r>
+              <w:t>cho</w:t>
+            </w:r>
+            <w:proofErr w:type="spellEnd"/>
+            <w:r>
+              <w:t xml:space="preserve"> </w:t>
+            </w:r>
+            <w:proofErr w:type="spellStart"/>
+            <w:r>
+              <w:t>thuê</w:t>
+            </w:r>
+            <w:proofErr w:type="spellEnd"/>
+            <w:r>
+              <w:t xml:space="preserve"> </w:t>
+            </w:r>
+            <w:proofErr w:type="spellStart"/>
+            <w:r>
+              <w:t>hiện</w:t>
+            </w:r>
+            <w:proofErr w:type="spellEnd"/>
+            <w:r>
+              <w:t xml:space="preserve"> </w:t>
+            </w:r>
+            <w:proofErr w:type="spellStart"/>
+            <w:r>
+              <w:t>tại</w:t>
+            </w:r>
+            <w:proofErr w:type="spellEnd"/>
+            <w:r>
+              <w:t xml:space="preserve"> </w:t>
             </w:r>
           </w:p>
         </w:tc>
@@ -1711,7 +2984,6 @@
               <w:pStyle w:val="MyTable"/>
             </w:pPr>
             <w:r>
-              <w:lastRenderedPageBreak/>
               <w:t>4</w:t>
             </w:r>
           </w:p>
@@ -1724,9 +2996,11 @@
             <w:pPr>
               <w:pStyle w:val="MyTable"/>
             </w:pPr>
+            <w:proofErr w:type="spellStart"/>
             <w:r>
               <w:t>LoaiPhong</w:t>
             </w:r>
+            <w:proofErr w:type="spellEnd"/>
           </w:p>
         </w:tc>
         <w:tc>
@@ -1737,9 +3011,11 @@
             <w:pPr>
               <w:pStyle w:val="MyTable"/>
             </w:pPr>
+            <w:proofErr w:type="spellStart"/>
             <w:r>
               <w:t>int</w:t>
             </w:r>
+            <w:proofErr w:type="spellEnd"/>
           </w:p>
         </w:tc>
         <w:tc>
@@ -1750,9 +3026,11 @@
             <w:pPr>
               <w:pStyle w:val="MyTable"/>
             </w:pPr>
+            <w:proofErr w:type="spellStart"/>
             <w:r>
               <w:t>int</w:t>
             </w:r>
+            <w:proofErr w:type="spellEnd"/>
           </w:p>
         </w:tc>
         <w:tc>
@@ -1763,9 +3041,19 @@
             <w:pPr>
               <w:pStyle w:val="MyTable"/>
             </w:pPr>
-            <w:r>
-              <w:t>Khóa ngoại</w:t>
-            </w:r>
+            <w:proofErr w:type="spellStart"/>
+            <w:r>
+              <w:t>Khóa</w:t>
+            </w:r>
+            <w:proofErr w:type="spellEnd"/>
+            <w:r>
+              <w:t xml:space="preserve"> </w:t>
+            </w:r>
+            <w:proofErr w:type="spellStart"/>
+            <w:r>
+              <w:t>ngoại</w:t>
+            </w:r>
+            <w:proofErr w:type="spellEnd"/>
           </w:p>
         </w:tc>
         <w:tc>
@@ -1776,9 +3064,51 @@
             <w:pPr>
               <w:pStyle w:val="MyTable"/>
             </w:pPr>
-            <w:r>
-              <w:t>Mỗi phòng thuộc một loại phòng</w:t>
-            </w:r>
+            <w:proofErr w:type="spellStart"/>
+            <w:r>
+              <w:t>Mỗi</w:t>
+            </w:r>
+            <w:proofErr w:type="spellEnd"/>
+            <w:r>
+              <w:t xml:space="preserve"> </w:t>
+            </w:r>
+            <w:proofErr w:type="spellStart"/>
+            <w:r>
+              <w:t>phòng</w:t>
+            </w:r>
+            <w:proofErr w:type="spellEnd"/>
+            <w:r>
+              <w:t xml:space="preserve"> </w:t>
+            </w:r>
+            <w:proofErr w:type="spellStart"/>
+            <w:r>
+              <w:t>thuộc</w:t>
+            </w:r>
+            <w:proofErr w:type="spellEnd"/>
+            <w:r>
+              <w:t xml:space="preserve"> </w:t>
+            </w:r>
+            <w:proofErr w:type="spellStart"/>
+            <w:r>
+              <w:t>một</w:t>
+            </w:r>
+            <w:proofErr w:type="spellEnd"/>
+            <w:r>
+              <w:t xml:space="preserve"> </w:t>
+            </w:r>
+            <w:proofErr w:type="spellStart"/>
+            <w:r>
+              <w:t>loại</w:t>
+            </w:r>
+            <w:proofErr w:type="spellEnd"/>
+            <w:r>
+              <w:t xml:space="preserve"> </w:t>
+            </w:r>
+            <w:proofErr w:type="spellStart"/>
+            <w:r>
+              <w:t>phòng</w:t>
+            </w:r>
+            <w:proofErr w:type="spellEnd"/>
           </w:p>
         </w:tc>
       </w:tr>
@@ -4148,6 +5478,7 @@
     <w:lsdException w:name="HTML Sample" w:semiHidden="1" w:unhideWhenUsed="1"/>
     <w:lsdException w:name="HTML Typewriter" w:semiHidden="1" w:unhideWhenUsed="1"/>
     <w:lsdException w:name="HTML Variable" w:semiHidden="1" w:unhideWhenUsed="1"/>
+    <w:lsdException w:name="Normal Table" w:semiHidden="1" w:unhideWhenUsed="1"/>
     <w:lsdException w:name="annotation subject" w:semiHidden="1" w:unhideWhenUsed="1"/>
     <w:lsdException w:name="No List" w:semiHidden="1" w:unhideWhenUsed="1"/>
     <w:lsdException w:name="Outline List 1" w:semiHidden="1" w:unhideWhenUsed="1"/>
@@ -4191,8 +5522,10 @@
     <w:lsdException w:name="Table Elegant" w:semiHidden="1" w:unhideWhenUsed="1"/>
     <w:lsdException w:name="Table Professional" w:semiHidden="1" w:unhideWhenUsed="1"/>
     <w:lsdException w:name="Table Subtle 1" w:semiHidden="1" w:unhideWhenUsed="1"/>
+    <w:lsdException w:name="Table Subtle 2" w:semiHidden="1" w:unhideWhenUsed="1"/>
     <w:lsdException w:name="Table Web 1" w:semiHidden="1" w:unhideWhenUsed="1"/>
     <w:lsdException w:name="Table Web 2" w:semiHidden="1" w:unhideWhenUsed="1"/>
+    <w:lsdException w:name="Table Web 3" w:semiHidden="1" w:unhideWhenUsed="1"/>
     <w:lsdException w:name="Balloon Text" w:semiHidden="1" w:unhideWhenUsed="1"/>
     <w:lsdException w:name="Table Grid" w:uiPriority="59"/>
     <w:lsdException w:name="Table Theme" w:semiHidden="1" w:unhideWhenUsed="1"/>
@@ -5897,7 +7230,7 @@
 </file>
 
 <file path=customXml/itemProps2.xml><?xml version="1.0" encoding="utf-8"?>
-<ds:datastoreItem xmlns:ds="http://schemas.openxmlformats.org/officeDocument/2006/customXml" ds:itemID="{6091C3DB-D31B-4DBA-B7A3-5C53F174C159}">
+<ds:datastoreItem xmlns:ds="http://schemas.openxmlformats.org/officeDocument/2006/customXml" ds:itemID="{EED91506-7057-4909-8053-5DE8B768CAD6}">
   <ds:schemaRefs>
     <ds:schemaRef ds:uri="http://schemas.openxmlformats.org/officeDocument/2006/bibliography"/>
   </ds:schemaRefs>

</xml_diff>